<commit_message>
fix typo in doc only
</commit_message>
<xml_diff>
--- a/docs/TeensyExpression2.docx
+++ b/docs/TeensyExpression2.docx
@@ -1,6 +1,6 @@
 
 <file path=word/document.xml><?xml version="1.0" encoding="utf-8"?>
-<w:document xmlns:wpc="http://schemas.microsoft.com/office/word/2010/wordprocessingCanvas" xmlns:cx="http://schemas.microsoft.com/office/drawing/2014/chartex" xmlns:cx1="http://schemas.microsoft.com/office/drawing/2015/9/8/chartex" xmlns:cx2="http://schemas.microsoft.com/office/drawing/2015/10/21/chartex" xmlns:cx3="http://schemas.microsoft.com/office/drawing/2016/5/9/chartex" xmlns:cx4="http://schemas.microsoft.com/office/drawing/2016/5/10/chartex" xmlns:cx5="http://schemas.microsoft.com/office/drawing/2016/5/11/chartex" xmlns:cx6="http://schemas.microsoft.com/office/drawing/2016/5/12/chartex" xmlns:cx7="http://schemas.microsoft.com/office/drawing/2016/5/13/chartex" xmlns:cx8="http://schemas.microsoft.com/office/drawing/2016/5/14/chartex" xmlns:mc="http://schemas.openxmlformats.org/markup-compatibility/2006" xmlns:aink="http://schemas.microsoft.com/office/drawing/2016/ink" xmlns:am3d="http://schemas.microsoft.com/office/drawing/2017/model3d" xmlns:o="urn:schemas-microsoft-com:office:office" xmlns:oel="http://schemas.microsoft.com/office/2019/extlst" xmlns:r="http://schemas.openxmlformats.org/officeDocument/2006/relationships" xmlns:m="http://schemas.openxmlformats.org/officeDocument/2006/math" xmlns:v="urn:schemas-microsoft-com:vml" xmlns:wp14="http://schemas.microsoft.com/office/word/2010/wordprocessingDrawing" xmlns:wp="http://schemas.openxmlformats.org/drawingml/2006/wordprocessingDrawing" xmlns:w10="urn:schemas-microsoft-com:office:word" xmlns:w="http://schemas.openxmlformats.org/wordprocessingml/2006/main" xmlns:w14="http://schemas.microsoft.com/office/word/2010/wordml" xmlns:w15="http://schemas.microsoft.com/office/word/2012/wordml" xmlns:w16cex="http://schemas.microsoft.com/office/word/2018/wordml/cex" xmlns:w16cid="http://schemas.microsoft.com/office/word/2016/wordml/cid" xmlns:w16="http://schemas.microsoft.com/office/word/2018/wordml" xmlns:w16sdtdh="http://schemas.microsoft.com/office/word/2020/wordml/sdtdatahash" xmlns:w16se="http://schemas.microsoft.com/office/word/2015/wordml/symex" xmlns:wpg="http://schemas.microsoft.com/office/word/2010/wordprocessingGroup" xmlns:wpi="http://schemas.microsoft.com/office/word/2010/wordprocessingInk" xmlns:wne="http://schemas.microsoft.com/office/word/2006/wordml" xmlns:wps="http://schemas.microsoft.com/office/word/2010/wordprocessingShape" mc:Ignorable="w14 w15 w16se w16cid w16 w16cex w16sdtdh wp14">
+<w:document xmlns:wpc="http://schemas.microsoft.com/office/word/2010/wordprocessingCanvas" xmlns:cx="http://schemas.microsoft.com/office/drawing/2014/chartex" xmlns:cx1="http://schemas.microsoft.com/office/drawing/2015/9/8/chartex" xmlns:cx2="http://schemas.microsoft.com/office/drawing/2015/10/21/chartex" xmlns:cx3="http://schemas.microsoft.com/office/drawing/2016/5/9/chartex" xmlns:cx4="http://schemas.microsoft.com/office/drawing/2016/5/10/chartex" xmlns:cx5="http://schemas.microsoft.com/office/drawing/2016/5/11/chartex" xmlns:cx6="http://schemas.microsoft.com/office/drawing/2016/5/12/chartex" xmlns:cx7="http://schemas.microsoft.com/office/drawing/2016/5/13/chartex" xmlns:cx8="http://schemas.microsoft.com/office/drawing/2016/5/14/chartex" xmlns:mc="http://schemas.openxmlformats.org/markup-compatibility/2006" xmlns:aink="http://schemas.microsoft.com/office/drawing/2016/ink" xmlns:am3d="http://schemas.microsoft.com/office/drawing/2017/model3d" xmlns:o="urn:schemas-microsoft-com:office:office" xmlns:oel="http://schemas.microsoft.com/office/2019/extlst" xmlns:r="http://schemas.openxmlformats.org/officeDocument/2006/relationships" xmlns:m="http://schemas.openxmlformats.org/officeDocument/2006/math" xmlns:v="urn:schemas-microsoft-com:vml" xmlns:wp14="http://schemas.microsoft.com/office/word/2010/wordprocessingDrawing" xmlns:wp="http://schemas.openxmlformats.org/drawingml/2006/wordprocessingDrawing" xmlns:w10="urn:schemas-microsoft-com:office:word" xmlns:w="http://schemas.openxmlformats.org/wordprocessingml/2006/main" xmlns:w14="http://schemas.microsoft.com/office/word/2010/wordml" xmlns:w15="http://schemas.microsoft.com/office/word/2012/wordml" xmlns:w16cex="http://schemas.microsoft.com/office/word/2018/wordml/cex" xmlns:w16cid="http://schemas.microsoft.com/office/word/2016/wordml/cid" xmlns:w16="http://schemas.microsoft.com/office/word/2018/wordml" xmlns:w16du="http://schemas.microsoft.com/office/word/2023/wordml/word16du" xmlns:w16sdtdh="http://schemas.microsoft.com/office/word/2020/wordml/sdtdatahash" xmlns:w16sdtfl="http://schemas.microsoft.com/office/word/2024/wordml/sdtformatlock" xmlns:w16se="http://schemas.microsoft.com/office/word/2015/wordml/symex" xmlns:wpg="http://schemas.microsoft.com/office/word/2010/wordprocessingGroup" xmlns:wpi="http://schemas.microsoft.com/office/word/2010/wordprocessingInk" xmlns:wne="http://schemas.microsoft.com/office/word/2006/wordml" xmlns:wps="http://schemas.microsoft.com/office/word/2010/wordprocessingShape" mc:Ignorable="w14 w15 w16se w16cid w16 w16cex w16sdtdh w16sdtfl w16du wp14">
   <w:body>
     <w:p>
       <w:pPr>
@@ -408,13 +408,8 @@
         <w:jc w:val="center"/>
       </w:pPr>
       <w:r>
-        <w:t xml:space="preserve">LED Sections specify the LED to which they </w:t>
-      </w:r>
-      <w:proofErr w:type="gramStart"/>
-      <w:r>
-        <w:t>apply</w:t>
-      </w:r>
-      <w:proofErr w:type="gramEnd"/>
+        <w:t>LED Sections specify the LED to which they apply</w:t>
+      </w:r>
     </w:p>
     <w:p>
       <w:pPr>
@@ -472,13 +467,8 @@
         <w:jc w:val="center"/>
       </w:pPr>
       <w:r>
-        <w:t xml:space="preserve">Button Sections specify the Button to which they </w:t>
-      </w:r>
-      <w:proofErr w:type="gramStart"/>
-      <w:r>
-        <w:t>apply</w:t>
-      </w:r>
-      <w:proofErr w:type="gramEnd"/>
+        <w:t>Button Sections specify the Button to which they apply</w:t>
+      </w:r>
     </w:p>
     <w:p>
       <w:pPr>
@@ -510,13 +500,8 @@
         <w:jc w:val="center"/>
       </w:pPr>
       <w:r>
-        <w:t xml:space="preserve">Executed as soon as the button is </w:t>
-      </w:r>
-      <w:proofErr w:type="gramStart"/>
-      <w:r>
-        <w:t>Pressed</w:t>
-      </w:r>
-      <w:proofErr w:type="gramEnd"/>
+        <w:t>Executed as soon as the button is Pressed</w:t>
+      </w:r>
     </w:p>
     <w:p>
       <w:pPr>
@@ -532,15 +517,13 @@
         <w:jc w:val="center"/>
       </w:pPr>
       <w:r>
-        <w:t xml:space="preserve">Executed when the button Released if it is done before a certain time or there is no LONG section associated with the </w:t>
-      </w:r>
-      <w:proofErr w:type="spellStart"/>
-      <w:r>
-        <w:t>buton</w:t>
-      </w:r>
-      <w:proofErr w:type="spellEnd"/>
-      <w:r>
-        <w:t>.</w:t>
+        <w:t>Executed when the button Released if it is done before a certain time or there is no LONG section associated with the bu</w:t>
+      </w:r>
+      <w:r>
+        <w:t>t</w:t>
+      </w:r>
+      <w:r>
+        <w:t>ton.</w:t>
       </w:r>
     </w:p>
     <w:p>
@@ -626,7 +609,13 @@
         <w:jc w:val="center"/>
       </w:pPr>
       <w:r>
-        <w:t>LED and Button Sections can occur in any order in Rig Text files, but they will be written out in numeric order with LED(0) followed by BUTTON(0), the LED(1) followed by BUTTON(1), and so on.</w:t>
+        <w:t>LED and Button Sections can occur in any order in Rig Text files, but they will be written out in numeric order with LED(0) followed by BUTTON(0), the</w:t>
+      </w:r>
+      <w:r>
+        <w:t>n</w:t>
+      </w:r>
+      <w:r>
+        <w:t xml:space="preserve"> LED(1) followed by BUTTON(1), and so on.</w:t>
       </w:r>
     </w:p>
     <w:p>
@@ -659,15 +648,7 @@
         <w:jc w:val="center"/>
       </w:pPr>
       <w:r>
-        <w:t xml:space="preserve">The Default Rig, or one of the Rigs Files on the SD </w:t>
-      </w:r>
-      <w:proofErr w:type="gramStart"/>
-      <w:r>
-        <w:t>card</w:t>
-      </w:r>
-      <w:proofErr w:type="gramEnd"/>
-      <w:r>
-        <w:t>, is Loaded when the device boots.</w:t>
+        <w:t>The Default Rig, or one of the Rigs Files on the SD card, is Loaded when the device boots.</w:t>
       </w:r>
     </w:p>
     <w:p>
@@ -1009,13 +990,8 @@
         <w:jc w:val="center"/>
       </w:pPr>
       <w:r>
-        <w:t xml:space="preserve">The midi_channel is a number from 1 to </w:t>
-      </w:r>
-      <w:proofErr w:type="gramStart"/>
-      <w:r>
-        <w:t>15</w:t>
-      </w:r>
-      <w:proofErr w:type="gramEnd"/>
+        <w:t>The midi_channel is a number from 1 to 15</w:t>
+      </w:r>
     </w:p>
     <w:p>
       <w:pPr>
@@ -1031,13 +1007,8 @@
         <w:jc w:val="center"/>
       </w:pPr>
       <w:r>
-        <w:t xml:space="preserve">A cc_number is from 0 to </w:t>
-      </w:r>
-      <w:proofErr w:type="gramStart"/>
-      <w:r>
-        <w:t>127</w:t>
-      </w:r>
-      <w:proofErr w:type="gramEnd"/>
+        <w:t>A cc_number is from 0 to 127</w:t>
+      </w:r>
     </w:p>
     <w:p>
       <w:pPr>
@@ -2241,7 +2212,7 @@
 </file>
 
 <file path=word/numbering.xml><?xml version="1.0" encoding="utf-8"?>
-<w:numbering xmlns:wpc="http://schemas.microsoft.com/office/word/2010/wordprocessingCanvas" xmlns:cx="http://schemas.microsoft.com/office/drawing/2014/chartex" xmlns:cx1="http://schemas.microsoft.com/office/drawing/2015/9/8/chartex" xmlns:cx2="http://schemas.microsoft.com/office/drawing/2015/10/21/chartex" xmlns:cx3="http://schemas.microsoft.com/office/drawing/2016/5/9/chartex" xmlns:cx4="http://schemas.microsoft.com/office/drawing/2016/5/10/chartex" xmlns:cx5="http://schemas.microsoft.com/office/drawing/2016/5/11/chartex" xmlns:cx6="http://schemas.microsoft.com/office/drawing/2016/5/12/chartex" xmlns:cx7="http://schemas.microsoft.com/office/drawing/2016/5/13/chartex" xmlns:cx8="http://schemas.microsoft.com/office/drawing/2016/5/14/chartex" xmlns:mc="http://schemas.openxmlformats.org/markup-compatibility/2006" xmlns:aink="http://schemas.microsoft.com/office/drawing/2016/ink" xmlns:am3d="http://schemas.microsoft.com/office/drawing/2017/model3d" xmlns:o="urn:schemas-microsoft-com:office:office" xmlns:oel="http://schemas.microsoft.com/office/2019/extlst" xmlns:r="http://schemas.openxmlformats.org/officeDocument/2006/relationships" xmlns:m="http://schemas.openxmlformats.org/officeDocument/2006/math" xmlns:v="urn:schemas-microsoft-com:vml" xmlns:wp14="http://schemas.microsoft.com/office/word/2010/wordprocessingDrawing" xmlns:wp="http://schemas.openxmlformats.org/drawingml/2006/wordprocessingDrawing" xmlns:w10="urn:schemas-microsoft-com:office:word" xmlns:w="http://schemas.openxmlformats.org/wordprocessingml/2006/main" xmlns:w14="http://schemas.microsoft.com/office/word/2010/wordml" xmlns:w15="http://schemas.microsoft.com/office/word/2012/wordml" xmlns:w16cex="http://schemas.microsoft.com/office/word/2018/wordml/cex" xmlns:w16cid="http://schemas.microsoft.com/office/word/2016/wordml/cid" xmlns:w16="http://schemas.microsoft.com/office/word/2018/wordml" xmlns:w16sdtdh="http://schemas.microsoft.com/office/word/2020/wordml/sdtdatahash" xmlns:w16se="http://schemas.microsoft.com/office/word/2015/wordml/symex" xmlns:wpg="http://schemas.microsoft.com/office/word/2010/wordprocessingGroup" xmlns:wpi="http://schemas.microsoft.com/office/word/2010/wordprocessingInk" xmlns:wne="http://schemas.microsoft.com/office/word/2006/wordml" xmlns:wps="http://schemas.microsoft.com/office/word/2010/wordprocessingShape" mc:Ignorable="w14 w15 w16se w16cid w16 w16cex w16sdtdh wp14">
+<w:numbering xmlns:wpc="http://schemas.microsoft.com/office/word/2010/wordprocessingCanvas" xmlns:cx="http://schemas.microsoft.com/office/drawing/2014/chartex" xmlns:cx1="http://schemas.microsoft.com/office/drawing/2015/9/8/chartex" xmlns:cx2="http://schemas.microsoft.com/office/drawing/2015/10/21/chartex" xmlns:cx3="http://schemas.microsoft.com/office/drawing/2016/5/9/chartex" xmlns:cx4="http://schemas.microsoft.com/office/drawing/2016/5/10/chartex" xmlns:cx5="http://schemas.microsoft.com/office/drawing/2016/5/11/chartex" xmlns:cx6="http://schemas.microsoft.com/office/drawing/2016/5/12/chartex" xmlns:cx7="http://schemas.microsoft.com/office/drawing/2016/5/13/chartex" xmlns:cx8="http://schemas.microsoft.com/office/drawing/2016/5/14/chartex" xmlns:mc="http://schemas.openxmlformats.org/markup-compatibility/2006" xmlns:aink="http://schemas.microsoft.com/office/drawing/2016/ink" xmlns:am3d="http://schemas.microsoft.com/office/drawing/2017/model3d" xmlns:o="urn:schemas-microsoft-com:office:office" xmlns:oel="http://schemas.microsoft.com/office/2019/extlst" xmlns:r="http://schemas.openxmlformats.org/officeDocument/2006/relationships" xmlns:m="http://schemas.openxmlformats.org/officeDocument/2006/math" xmlns:v="urn:schemas-microsoft-com:vml" xmlns:wp14="http://schemas.microsoft.com/office/word/2010/wordprocessingDrawing" xmlns:wp="http://schemas.openxmlformats.org/drawingml/2006/wordprocessingDrawing" xmlns:w10="urn:schemas-microsoft-com:office:word" xmlns:w="http://schemas.openxmlformats.org/wordprocessingml/2006/main" xmlns:w14="http://schemas.microsoft.com/office/word/2010/wordml" xmlns:w15="http://schemas.microsoft.com/office/word/2012/wordml" xmlns:w16cex="http://schemas.microsoft.com/office/word/2018/wordml/cex" xmlns:w16cid="http://schemas.microsoft.com/office/word/2016/wordml/cid" xmlns:w16="http://schemas.microsoft.com/office/word/2018/wordml" xmlns:w16du="http://schemas.microsoft.com/office/word/2023/wordml/word16du" xmlns:w16sdtdh="http://schemas.microsoft.com/office/word/2020/wordml/sdtdatahash" xmlns:w16sdtfl="http://schemas.microsoft.com/office/word/2024/wordml/sdtformatlock" xmlns:w16se="http://schemas.microsoft.com/office/word/2015/wordml/symex" xmlns:wpg="http://schemas.microsoft.com/office/word/2010/wordprocessingGroup" xmlns:wpi="http://schemas.microsoft.com/office/word/2010/wordprocessingInk" xmlns:wne="http://schemas.microsoft.com/office/word/2006/wordml" xmlns:wps="http://schemas.microsoft.com/office/word/2010/wordprocessingShape" mc:Ignorable="w14 w15 w16se w16cid w16 w16cex w16sdtdh w16sdtfl w16du wp14">
   <w:abstractNum w:abstractNumId="0" w15:restartNumberingAfterBreak="0">
     <w:nsid w:val="4DF33530"/>
     <w:multiLevelType w:val="hybridMultilevel"/>
@@ -2476,7 +2447,7 @@
 </file>
 
 <file path=word/styles.xml><?xml version="1.0" encoding="utf-8"?>
-<w:styles xmlns:mc="http://schemas.openxmlformats.org/markup-compatibility/2006" xmlns:r="http://schemas.openxmlformats.org/officeDocument/2006/relationships" xmlns:w="http://schemas.openxmlformats.org/wordprocessingml/2006/main" xmlns:w14="http://schemas.microsoft.com/office/word/2010/wordml" xmlns:w15="http://schemas.microsoft.com/office/word/2012/wordml" xmlns:w16cex="http://schemas.microsoft.com/office/word/2018/wordml/cex" xmlns:w16cid="http://schemas.microsoft.com/office/word/2016/wordml/cid" xmlns:w16="http://schemas.microsoft.com/office/word/2018/wordml" xmlns:w16sdtdh="http://schemas.microsoft.com/office/word/2020/wordml/sdtdatahash" xmlns:w16se="http://schemas.microsoft.com/office/word/2015/wordml/symex" mc:Ignorable="w14 w15 w16se w16cid w16 w16cex w16sdtdh">
+<w:styles xmlns:mc="http://schemas.openxmlformats.org/markup-compatibility/2006" xmlns:r="http://schemas.openxmlformats.org/officeDocument/2006/relationships" xmlns:w="http://schemas.openxmlformats.org/wordprocessingml/2006/main" xmlns:w14="http://schemas.microsoft.com/office/word/2010/wordml" xmlns:w15="http://schemas.microsoft.com/office/word/2012/wordml" xmlns:w16cex="http://schemas.microsoft.com/office/word/2018/wordml/cex" xmlns:w16cid="http://schemas.microsoft.com/office/word/2016/wordml/cid" xmlns:w16="http://schemas.microsoft.com/office/word/2018/wordml" xmlns:w16du="http://schemas.microsoft.com/office/word/2023/wordml/word16du" xmlns:w16sdtdh="http://schemas.microsoft.com/office/word/2020/wordml/sdtdatahash" xmlns:w16sdtfl="http://schemas.microsoft.com/office/word/2024/wordml/sdtformatlock" xmlns:w16se="http://schemas.microsoft.com/office/word/2015/wordml/symex" mc:Ignorable="w14 w15 w16se w16cid w16 w16cex w16sdtdh w16sdtfl w16du">
   <w:docDefaults>
     <w:rPrDefault>
       <w:rPr>

</xml_diff>